<commit_message>
add a few solutions, including copy of solutions on the word doc for Edit-Distance and scramble-string problems of DP type
</commit_message>
<xml_diff>
--- a/LeetCode-EX01-20160529.docx
+++ b/LeetCode-EX01-20160529.docx
@@ -1207,172 +1207,156 @@
     </w:p>
     <w:p/>
     <w:p>
-      <w:pPr>
+      <w:r>
+        <w:tab/>
+        <w:t>Node* newHead = head-&gt;next;</w:t>
+      </w:r>
+    </w:p>
+    <w:p>
+      <w:r>
+        <w:tab/>
+        <w:t>// general</w:t>
+      </w:r>
+    </w:p>
+    <w:p>
+      <w:r>
+        <w:tab/>
+        <w:t>Node* p = head;</w:t>
+      </w:r>
+    </w:p>
+    <w:p>
+      <w:r>
+        <w:tab/>
+        <w:t>Node* q = p-&gt;next;</w:t>
+      </w:r>
+    </w:p>
+    <w:p>
+      <w:r>
+        <w:tab/>
+        <w:t xml:space="preserve">while (p &amp;&amp; </w:t>
+      </w:r>
+      <w:r>
+        <w:t>q</w:t>
+      </w:r>
+      <w:r>
+        <w:t>) {</w:t>
+      </w:r>
+    </w:p>
+    <w:p>
+      <w:r>
+        <w:tab/>
+      </w:r>
+      <w:r>
+        <w:tab/>
+        <w:t xml:space="preserve">// </w:t>
+      </w:r>
+      <w:r>
+        <w:t>change</w:t>
+      </w:r>
+      <w:r>
+        <w:t xml:space="preserve"> </w:t>
+      </w:r>
+      <w:r>
+        <w:t>q’s next pointers</w:t>
+      </w:r>
+    </w:p>
+    <w:p>
+      <w:r>
+        <w:tab/>
+      </w:r>
+      <w:r>
+        <w:tab/>
+      </w:r>
+      <w:r>
+        <w:t>Node* tmp = p-&gt;next-&gt;next;</w:t>
+      </w:r>
+    </w:p>
+    <w:p>
+      <w:r>
+        <w:tab/>
+      </w:r>
+      <w:r>
+        <w:tab/>
+      </w:r>
+      <w:r>
+        <w:t>q</w:t>
+      </w:r>
+      <w:r>
+        <w:t>-&gt;next = p;</w:t>
+      </w:r>
+    </w:p>
+    <w:p/>
+    <w:p>
+      <w:r>
+        <w:tab/>
+      </w:r>
+      <w:r>
+        <w:tab/>
+        <w:t xml:space="preserve">// </w:t>
+      </w:r>
+      <w:r>
+        <w:t>now what’s p’s next pointer?</w:t>
+      </w:r>
+    </w:p>
+    <w:p>
+      <w:r>
+        <w:tab/>
+      </w:r>
+      <w:r>
+        <w:tab/>
+      </w:r>
+      <w:r>
+        <w:t>if (!tmp</w:t>
+      </w:r>
+      <w:r>
+        <w:t xml:space="preserve"> || !tmp-&gt;next) {</w:t>
+      </w:r>
+      <w:r>
         <w:rPr>
           <w:rFonts w:hint="eastAsia"/>
         </w:rPr>
-      </w:pPr>
-      <w:r>
-        <w:tab/>
-        <w:t>Node* newHead = head-&gt;next;</w:t>
-      </w:r>
-    </w:p>
-    <w:p>
-      <w:r>
-        <w:tab/>
-        <w:t>// general</w:t>
-      </w:r>
-    </w:p>
-    <w:p>
-      <w:r>
-        <w:tab/>
-        <w:t>Node* p = head;</w:t>
-      </w:r>
-    </w:p>
-    <w:p>
-      <w:r>
-        <w:tab/>
-        <w:t>Node* q = p-&gt;next;</w:t>
-      </w:r>
-    </w:p>
-    <w:p>
-      <w:r>
-        <w:tab/>
-        <w:t xml:space="preserve">while (p &amp;&amp; </w:t>
-      </w:r>
-      <w:r>
-        <w:t>q</w:t>
-      </w:r>
-      <w:r>
-        <w:t>) {</w:t>
-      </w:r>
-    </w:p>
-    <w:p>
-      <w:r>
-        <w:tab/>
-      </w:r>
-      <w:r>
-        <w:tab/>
-        <w:t xml:space="preserve">// </w:t>
-      </w:r>
-      <w:r>
-        <w:t>change</w:t>
-      </w:r>
-      <w:r>
         <w:t xml:space="preserve"> </w:t>
       </w:r>
       <w:r>
-        <w:t>q’s next pointers</w:t>
-      </w:r>
-    </w:p>
-    <w:p>
-      <w:r>
-        <w:tab/>
-      </w:r>
-      <w:r>
-        <w:tab/>
-      </w:r>
-      <w:r>
-        <w:t>Node* tmp = p-&gt;next-&gt;next;</w:t>
-      </w:r>
-    </w:p>
-    <w:p>
-      <w:r>
-        <w:tab/>
-      </w:r>
-      <w:r>
-        <w:tab/>
-      </w:r>
-      <w:r>
-        <w:t>q</w:t>
-      </w:r>
-      <w:r>
-        <w:t>-&gt;next = p;</w:t>
+        <w:t>p-&gt;next = tmp; break; }</w:t>
+      </w:r>
+    </w:p>
+    <w:p>
+      <w:r>
+        <w:tab/>
+      </w:r>
+      <w:r>
+        <w:tab/>
+        <w:t>p-&gt;next = tmp-&gt;next;</w:t>
+      </w:r>
+    </w:p>
+    <w:p>
+      <w:pPr>
+        <w:ind w:left="200" w:firstLine="200"/>
+      </w:pPr>
+      <w:r>
+        <w:rPr>
+          <w:rFonts w:hint="eastAsia"/>
+        </w:rPr>
+        <w:t>p = tmp;</w:t>
+      </w:r>
+    </w:p>
+    <w:p>
+      <w:pPr>
+        <w:ind w:left="200" w:firstLine="200"/>
+      </w:pPr>
+      <w:r>
+        <w:t>q = tmp-&gt;next;</w:t>
+      </w:r>
+    </w:p>
+    <w:p>
+      <w:r>
+        <w:tab/>
+        <w:t>}</w:t>
       </w:r>
     </w:p>
     <w:p/>
     <w:p>
-      <w:r>
-        <w:tab/>
-      </w:r>
-      <w:r>
-        <w:tab/>
-        <w:t xml:space="preserve">// </w:t>
-      </w:r>
-      <w:r>
-        <w:t>now what’s p’s next pointer?</w:t>
-      </w:r>
-    </w:p>
-    <w:p>
-      <w:r>
-        <w:tab/>
-      </w:r>
-      <w:r>
-        <w:tab/>
-      </w:r>
-      <w:r>
-        <w:t>if (!tmp</w:t>
-      </w:r>
-      <w:r>
-        <w:t xml:space="preserve"> || !tmp-&gt;next) {</w:t>
-      </w:r>
-      <w:r>
-        <w:rPr>
-          <w:rFonts w:hint="eastAsia"/>
-        </w:rPr>
-        <w:t xml:space="preserve"> </w:t>
-      </w:r>
-      <w:r>
-        <w:t>p-&gt;next = tmp; break; }</w:t>
-      </w:r>
-    </w:p>
-    <w:p>
-      <w:r>
-        <w:tab/>
-      </w:r>
-      <w:r>
-        <w:tab/>
-        <w:t>p-&gt;next = tmp-&gt;next;</w:t>
-      </w:r>
-    </w:p>
-    <w:p>
-      <w:pPr>
-        <w:ind w:left="200" w:firstLine="200"/>
-        <w:rPr>
-          <w:rFonts w:hint="eastAsia"/>
-        </w:rPr>
-      </w:pPr>
-      <w:r>
-        <w:rPr>
-          <w:rFonts w:hint="eastAsia"/>
-        </w:rPr>
-        <w:t>p = tmp;</w:t>
-      </w:r>
-    </w:p>
-    <w:p>
-      <w:pPr>
-        <w:ind w:left="200" w:firstLine="200"/>
-        <w:rPr>
-          <w:rFonts w:hint="eastAsia"/>
-        </w:rPr>
-      </w:pPr>
-      <w:r>
-        <w:t>q = tmp-&gt;next;</w:t>
-      </w:r>
-    </w:p>
-    <w:p>
-      <w:r>
-        <w:tab/>
-        <w:t>}</w:t>
-      </w:r>
-    </w:p>
-    <w:p/>
-    <w:p>
-      <w:pPr>
-        <w:rPr>
-          <w:rFonts w:hint="eastAsia"/>
-        </w:rPr>
-      </w:pPr>
       <w:r>
         <w:tab/>
         <w:t>return newHead;</w:t>
@@ -2041,13 +2025,7 @@
         <w:t>if (!head || !head-&gt;next) return head;</w:t>
       </w:r>
     </w:p>
-    <w:p>
-      <w:pPr>
-        <w:rPr>
-          <w:rFonts w:hint="eastAsia"/>
-        </w:rPr>
-      </w:pPr>
-    </w:p>
+    <w:p/>
     <w:p>
       <w:r>
         <w:tab/>
@@ -2105,13 +2083,7 @@
         <w:t>}</w:t>
       </w:r>
     </w:p>
-    <w:p>
-      <w:pPr>
-        <w:rPr>
-          <w:rFonts w:hint="eastAsia"/>
-        </w:rPr>
-      </w:pPr>
-    </w:p>
+    <w:p/>
     <w:p>
       <w:r>
         <w:tab/>
@@ -2180,20 +2152,12 @@
         <w:t>}</w:t>
       </w:r>
     </w:p>
-    <w:p>
-      <w:pPr>
-        <w:rPr>
-          <w:rFonts w:hint="eastAsia"/>
-        </w:rPr>
-      </w:pPr>
-    </w:p>
+    <w:p/>
     <w:p>
       <w:r>
         <w:tab/>
         <w:t>// 3. reverse the even-indexed sub-list</w:t>
       </w:r>
-      <w:bookmarkStart w:id="0" w:name="_GoBack"/>
-      <w:bookmarkEnd w:id="0"/>
     </w:p>
     <w:p/>
     <w:p>
@@ -2665,14 +2629,153 @@
       </w:r>
     </w:p>
     <w:p>
+      <w:r>
+        <w:rPr>
+          <w:rFonts w:hint="eastAsia"/>
+        </w:rPr>
+        <w:t>// The easier way to do level-order is to do DFS w</w:t>
+      </w:r>
+      <w:r>
+        <w:t>hile</w:t>
+      </w:r>
+      <w:r>
+        <w:rPr>
+          <w:rFonts w:hint="eastAsia"/>
+        </w:rPr>
+        <w:t xml:space="preserve"> remembering </w:t>
+      </w:r>
+      <w:r>
+        <w:t>maintaining level information, we push_back Level N’s elements to its dedicated result queue/vector.</w:t>
+      </w:r>
+    </w:p>
+    <w:p/>
+    <w:p>
+      <w:r>
+        <w:t>struct Node {</w:t>
+      </w:r>
+    </w:p>
+    <w:p>
+      <w:r>
+        <w:tab/>
+        <w:t>int data;</w:t>
+      </w:r>
+    </w:p>
+    <w:p>
+      <w:r>
+        <w:tab/>
+      </w:r>
+      <w:r>
+        <w:t>Node* left;</w:t>
+      </w:r>
+    </w:p>
+    <w:p>
+      <w:r>
+        <w:tab/>
+        <w:t>Node* right;</w:t>
+      </w:r>
+    </w:p>
+    <w:p>
+      <w:r>
+        <w:tab/>
+        <w:t>Node(int d) : data(d), left(nullptr), right(nullptr);</w:t>
+      </w:r>
+    </w:p>
+    <w:p>
+      <w:r>
+        <w:t>};</w:t>
+      </w:r>
+    </w:p>
+    <w:p>
+      <w:r>
+        <w:t xml:space="preserve">void </w:t>
+      </w:r>
+      <w:r>
+        <w:t xml:space="preserve">dfs(Node* parent, vector&lt;vector&lt;int&gt; &gt;&amp; result, </w:t>
+      </w:r>
+      <w:r>
+        <w:t xml:space="preserve">int </w:t>
+      </w:r>
+      <w:r>
+        <w:t>level) {</w:t>
+      </w:r>
+    </w:p>
+    <w:p>
+      <w:r>
+        <w:tab/>
+        <w:t>if (!parent) return;</w:t>
+      </w:r>
+    </w:p>
+    <w:p>
       <w:pPr>
         <w:ind w:firstLine="200"/>
+      </w:pPr>
+      <w:r>
+        <w:t>if (level==result.size()) result-&gt;push_back*(vector&lt;int&gt;());</w:t>
+      </w:r>
+    </w:p>
+    <w:p>
+      <w:r>
+        <w:tab/>
+        <w:t>result[level].push_back(parent-&gt;data);</w:t>
+      </w:r>
+    </w:p>
+    <w:p>
+      <w:r>
+        <w:tab/>
+        <w:t>dfs(parent-&gt;left, result, level+1);</w:t>
+      </w:r>
+    </w:p>
+    <w:p>
+      <w:r>
+        <w:tab/>
+        <w:t>dfs(parent-&gt;right, result, level+1);</w:t>
+      </w:r>
+    </w:p>
+    <w:p>
+      <w:r>
+        <w:t>}</w:t>
+      </w:r>
+    </w:p>
+    <w:p>
+      <w:r>
+        <w:t>void bottomUpLevelOrder(Node* root) {</w:t>
+      </w:r>
+    </w:p>
+    <w:p>
+      <w:r>
+        <w:tab/>
+        <w:t>vector&lt;vector&lt;int&gt; &gt; result;</w:t>
+      </w:r>
+    </w:p>
+    <w:p>
+      <w:r>
+        <w:tab/>
+        <w:t>dfs(root, result, 0);</w:t>
+      </w:r>
+    </w:p>
+    <w:p>
+      <w:r>
+        <w:tab/>
+        <w:t>revers</w:t>
+      </w:r>
+      <w:r>
+        <w:t>e(result.begin(), result.end()</w:t>
+      </w:r>
+      <w:r>
+        <w:t>);</w:t>
+      </w:r>
+    </w:p>
+    <w:p>
+      <w:pPr>
         <w:rPr>
           <w:rFonts w:ascii="AdobeHeitiStd-Regular-Identity-" w:eastAsia="AdobeHeitiStd-Regular-Identity-" w:cs="AdobeHeitiStd-Regular-Identity-"/>
           <w:kern w:val="0"/>
           <w:szCs w:val="20"/>
         </w:rPr>
       </w:pPr>
+      <w:r>
+        <w:t>}</w:t>
+      </w:r>
     </w:p>
     <w:p>
       <w:pPr>
@@ -2785,7 +2888,151 @@
           <w:sz w:val="18"/>
           <w:szCs w:val="18"/>
         </w:rPr>
+        <w:lastRenderedPageBreak/>
         <w:t>subtrees of every node never differ by more than 1.</w:t>
+      </w:r>
+    </w:p>
+    <w:p>
+      <w:pPr>
+        <w:ind w:firstLine="200"/>
+        <w:rPr>
+          <w:rFonts w:ascii="TimesNewRomanPSMT" w:eastAsia="TimesNewRomanPSMT" w:cs="TimesNewRomanPSMT"/>
+          <w:kern w:val="0"/>
+          <w:sz w:val="18"/>
+          <w:szCs w:val="18"/>
+        </w:rPr>
+      </w:pPr>
+    </w:p>
+    <w:p>
+      <w:r>
+        <w:t>struct Node {</w:t>
+      </w:r>
+    </w:p>
+    <w:p>
+      <w:r>
+        <w:t xml:space="preserve">    int data;</w:t>
+      </w:r>
+    </w:p>
+    <w:p>
+      <w:r>
+        <w:t xml:space="preserve">    Node* left;</w:t>
+      </w:r>
+    </w:p>
+    <w:p>
+      <w:r>
+        <w:t xml:space="preserve">    Node* right;</w:t>
+      </w:r>
+    </w:p>
+    <w:p>
+      <w:r>
+        <w:t xml:space="preserve">    Node(int d) :data(d), left(nullptr), right(nullptr) {}</w:t>
+      </w:r>
+    </w:p>
+    <w:p>
+      <w:r>
+        <w:t>};</w:t>
+      </w:r>
+    </w:p>
+    <w:p/>
+    <w:p>
+      <w:r>
+        <w:t>void dfs(Node* parent, set&lt;int&gt;&amp; depths, int depth)</w:t>
+      </w:r>
+    </w:p>
+    <w:p>
+      <w:r>
+        <w:t>{</w:t>
+      </w:r>
+    </w:p>
+    <w:p>
+      <w:r>
+        <w:t xml:space="preserve">    if (!parent) return;</w:t>
+      </w:r>
+    </w:p>
+    <w:p>
+      <w:r>
+        <w:t xml:space="preserve">    if (!parent-&gt;left &amp;&amp; !parent-&gt;right)</w:t>
+      </w:r>
+      <w:r>
+        <w:tab/>
+        <w:t>{ depths.insert(depth); return; }</w:t>
+      </w:r>
+    </w:p>
+    <w:p>
+      <w:r>
+        <w:t xml:space="preserve">    if (parent-&gt;left)</w:t>
+      </w:r>
+    </w:p>
+    <w:p>
+      <w:r>
+        <w:t xml:space="preserve">        dfs(parent-&gt;left, depths, depth + 1);</w:t>
+      </w:r>
+    </w:p>
+    <w:p>
+      <w:r>
+        <w:t xml:space="preserve">    if (parent-&gt;right)</w:t>
+      </w:r>
+    </w:p>
+    <w:p>
+      <w:r>
+        <w:t xml:space="preserve">        dfs(parent-&gt;right, depths, depth + 1);</w:t>
+      </w:r>
+    </w:p>
+    <w:p/>
+    <w:p>
+      <w:r>
+        <w:t>}</w:t>
+      </w:r>
+    </w:p>
+    <w:p/>
+    <w:p>
+      <w:r>
+        <w:t>bool isBalanced(Node* root)</w:t>
+      </w:r>
+    </w:p>
+    <w:p>
+      <w:r>
+        <w:t>{</w:t>
+      </w:r>
+    </w:p>
+    <w:p>
+      <w:r>
+        <w:t xml:space="preserve">    if (!root) return true;</w:t>
+      </w:r>
+    </w:p>
+    <w:p>
+      <w:r>
+        <w:t xml:space="preserve">    set&lt;int&gt; depths;</w:t>
+      </w:r>
+    </w:p>
+    <w:p>
+      <w:r>
+        <w:t xml:space="preserve">    dfs(root, depths, 0);</w:t>
+      </w:r>
+    </w:p>
+    <w:p>
+      <w:r>
+        <w:t xml:space="preserve">    if ( depths.size() &lt;= 1 || (abs(*depths.begin() - *(prev(depths.end())))&lt;=1) )</w:t>
+      </w:r>
+    </w:p>
+    <w:p>
+      <w:r>
+        <w:t xml:space="preserve">        return true;</w:t>
+      </w:r>
+    </w:p>
+    <w:p>
+      <w:r>
+        <w:t xml:space="preserve">    else</w:t>
+      </w:r>
+    </w:p>
+    <w:p>
+      <w:r>
+        <w:t xml:space="preserve">        return false;</w:t>
+      </w:r>
+    </w:p>
+    <w:p>
+      <w:r>
+        <w:t>}</w:t>
       </w:r>
     </w:p>
     <w:p>
@@ -3036,6 +3283,208 @@
     </w:p>
     <w:p>
       <w:pPr>
+        <w:ind w:firstLine="200"/>
+        <w:rPr>
+          <w:rFonts w:ascii="TimesNewRomanPSMT" w:eastAsia="TimesNewRomanPSMT" w:cs="TimesNewRomanPSMT"/>
+          <w:kern w:val="0"/>
+          <w:sz w:val="18"/>
+          <w:szCs w:val="18"/>
+        </w:rPr>
+      </w:pPr>
+    </w:p>
+    <w:p>
+      <w:r>
+        <w:rPr>
+          <w:rFonts w:hint="eastAsia"/>
+        </w:rPr>
+        <w:t>//</w:t>
+      </w:r>
+    </w:p>
+    <w:p>
+      <w:r>
+        <w:t>int firstMissingPositive(vector&lt;int&gt;&amp; data)</w:t>
+      </w:r>
+    </w:p>
+    <w:p>
+      <w:r>
+        <w:t>{</w:t>
+      </w:r>
+    </w:p>
+    <w:p>
+      <w:r>
+        <w:tab/>
+        <w:t xml:space="preserve">int </w:t>
+      </w:r>
+      <w:r>
+        <w:rPr>
+          <w:rFonts w:hint="eastAsia"/>
+        </w:rPr>
+        <w:t>sz</w:t>
+      </w:r>
+      <w:r>
+        <w:t xml:space="preserve"> = data.size();</w:t>
+      </w:r>
+    </w:p>
+    <w:p>
+      <w:pPr>
+        <w:ind w:firstLine="200"/>
+      </w:pPr>
+      <w:r>
+        <w:lastRenderedPageBreak/>
+        <w:t>for (int i=0; i&lt;sz; i++){</w:t>
+      </w:r>
+    </w:p>
+    <w:p>
+      <w:pPr>
+        <w:ind w:firstLine="200"/>
+      </w:pPr>
+      <w:r>
+        <w:tab/>
+        <w:t>int d = data[i]; // should be from 1 to sz</w:t>
+      </w:r>
+    </w:p>
+    <w:p>
+      <w:pPr>
+        <w:ind w:firstLine="200"/>
+      </w:pPr>
+      <w:r>
+        <w:tab/>
+        <w:t>while (d&gt;=1 &amp;&amp; d&lt;=sz &amp;&amp; d!=i+1) {</w:t>
+      </w:r>
+    </w:p>
+    <w:p>
+      <w:pPr>
+        <w:ind w:firstLine="200"/>
+      </w:pPr>
+      <w:r>
+        <w:tab/>
+      </w:r>
+      <w:r>
+        <w:tab/>
+      </w:r>
+      <w:r>
+        <w:rPr>
+          <w:rFonts w:hint="eastAsia"/>
+        </w:rPr>
+        <w:t>swap(</w:t>
+      </w:r>
+      <w:r>
+        <w:t>data[i], data[d-1]</w:t>
+      </w:r>
+      <w:r>
+        <w:rPr>
+          <w:rFonts w:hint="eastAsia"/>
+        </w:rPr>
+        <w:t>)</w:t>
+      </w:r>
+      <w:r>
+        <w:t>;</w:t>
+      </w:r>
+    </w:p>
+    <w:p>
+      <w:pPr>
+        <w:ind w:firstLine="200"/>
+      </w:pPr>
+      <w:r>
+        <w:tab/>
+      </w:r>
+      <w:r>
+        <w:tab/>
+        <w:t>d = data[i];</w:t>
+      </w:r>
+    </w:p>
+    <w:p>
+      <w:pPr>
+        <w:ind w:firstLine="200"/>
+      </w:pPr>
+      <w:r>
+        <w:tab/>
+        <w:t>}</w:t>
+      </w:r>
+    </w:p>
+    <w:p>
+      <w:pPr>
+        <w:ind w:firstLine="200"/>
+      </w:pPr>
+      <w:r>
+        <w:t>}</w:t>
+      </w:r>
+    </w:p>
+    <w:p>
+      <w:pPr>
+        <w:ind w:firstLine="200"/>
+      </w:pPr>
+      <w:r>
+        <w:t>for (int i=0; i&lt;sz; i++) {</w:t>
+      </w:r>
+    </w:p>
+    <w:p>
+      <w:pPr>
+        <w:ind w:firstLine="200"/>
+      </w:pPr>
+      <w:r>
+        <w:tab/>
+        <w:t>if (data[i]!=(i+1)) {</w:t>
+      </w:r>
+    </w:p>
+    <w:p>
+      <w:pPr>
+        <w:ind w:firstLine="200"/>
+      </w:pPr>
+      <w:r>
+        <w:tab/>
+      </w:r>
+      <w:r>
+        <w:tab/>
+        <w:t>cout &lt;&lt; i+1 &lt;&lt; “ is missing” &lt;&lt; endl;</w:t>
+      </w:r>
+    </w:p>
+    <w:p>
+      <w:pPr>
+        <w:ind w:firstLine="200"/>
+      </w:pPr>
+      <w:r>
+        <w:tab/>
+      </w:r>
+      <w:r>
+        <w:tab/>
+        <w:t>break;</w:t>
+      </w:r>
+    </w:p>
+    <w:p>
+      <w:pPr>
+        <w:ind w:firstLine="200"/>
+      </w:pPr>
+      <w:r>
+        <w:tab/>
+        <w:t>}</w:t>
+      </w:r>
+    </w:p>
+    <w:p>
+      <w:pPr>
+        <w:ind w:firstLine="200"/>
+      </w:pPr>
+      <w:r>
+        <w:t>}</w:t>
+      </w:r>
+    </w:p>
+    <w:p>
+      <w:r>
+        <w:t>}</w:t>
+      </w:r>
+    </w:p>
+    <w:p>
+      <w:pPr>
+        <w:rPr>
+          <w:rFonts w:ascii="TimesNewRomanPSMT" w:eastAsia="TimesNewRomanPSMT" w:cs="TimesNewRomanPSMT" w:hint="eastAsia"/>
+          <w:kern w:val="0"/>
+          <w:sz w:val="18"/>
+          <w:szCs w:val="18"/>
+        </w:rPr>
+      </w:pPr>
+    </w:p>
+    <w:p>
+      <w:pPr>
         <w:autoSpaceDE w:val="0"/>
         <w:autoSpaceDN w:val="0"/>
         <w:adjustRightInd w:val="0"/>
@@ -3405,640 +3854,640 @@
           <w:kern w:val="0"/>
           <w:szCs w:val="20"/>
         </w:rPr>
+        <w:t xml:space="preserve">204 </w:t>
+      </w:r>
+      <w:r>
+        <w:rPr>
+          <w:rFonts w:ascii="AdobeSongStd-Light-Identity-H" w:eastAsia="AdobeSongStd-Light-Identity-H" w:cs="AdobeSongStd-Light-Identity-H" w:hint="eastAsia"/>
+          <w:kern w:val="0"/>
+          <w:sz w:val="18"/>
+          <w:szCs w:val="18"/>
+        </w:rPr>
+        <w:t>第</w:t>
+      </w:r>
+      <w:r>
+        <w:rPr>
+          <w:rFonts w:ascii="TimesNewRomanPSMT" w:eastAsia="TimesNewRomanPSMT" w:cs="TimesNewRomanPSMT"/>
+          <w:kern w:val="0"/>
+          <w:sz w:val="18"/>
+          <w:szCs w:val="18"/>
+        </w:rPr>
+        <w:t xml:space="preserve">13 </w:t>
+      </w:r>
+      <w:r>
+        <w:rPr>
+          <w:rFonts w:ascii="AdobeSongStd-Light-Identity-H" w:eastAsia="AdobeSongStd-Light-Identity-H" w:cs="AdobeSongStd-Light-Identity-H" w:hint="eastAsia"/>
+          <w:kern w:val="0"/>
+          <w:sz w:val="18"/>
+          <w:szCs w:val="18"/>
+        </w:rPr>
+        <w:t>章动态规划</w:t>
+      </w:r>
+    </w:p>
+    <w:p>
+      <w:pPr>
+        <w:autoSpaceDE w:val="0"/>
+        <w:autoSpaceDN w:val="0"/>
+        <w:adjustRightInd w:val="0"/>
+        <w:jc w:val="left"/>
+        <w:rPr>
+          <w:rFonts w:ascii="TimesNewRomanPSMT" w:eastAsia="TimesNewRomanPSMT" w:cs="TimesNewRomanPSMT"/>
+          <w:kern w:val="0"/>
+          <w:sz w:val="18"/>
+          <w:szCs w:val="18"/>
+        </w:rPr>
+      </w:pPr>
+      <w:r>
+        <w:rPr>
+          <w:rFonts w:ascii="TimesNewRomanPSMT" w:eastAsia="TimesNewRomanPSMT" w:cs="TimesNewRomanPSMT"/>
+          <w:kern w:val="0"/>
+          <w:sz w:val="18"/>
+          <w:szCs w:val="18"/>
+        </w:rPr>
+        <w:t>To scramble the string, we may choose any non-leaf node and swap its two children.</w:t>
+      </w:r>
+    </w:p>
+    <w:p>
+      <w:pPr>
+        <w:autoSpaceDE w:val="0"/>
+        <w:autoSpaceDN w:val="0"/>
+        <w:adjustRightInd w:val="0"/>
+        <w:jc w:val="left"/>
+        <w:rPr>
+          <w:rFonts w:ascii="TimesNewRomanPSMT" w:eastAsia="TimesNewRomanPSMT" w:cs="TimesNewRomanPSMT"/>
+          <w:kern w:val="0"/>
+          <w:sz w:val="18"/>
+          <w:szCs w:val="18"/>
+        </w:rPr>
+      </w:pPr>
+      <w:r>
+        <w:rPr>
+          <w:rFonts w:ascii="TimesNewRomanPSMT" w:eastAsia="TimesNewRomanPSMT" w:cs="TimesNewRomanPSMT"/>
+          <w:kern w:val="0"/>
+          <w:sz w:val="18"/>
+          <w:szCs w:val="18"/>
+        </w:rPr>
+        <w:t xml:space="preserve">For example, if we choose the node </w:t>
+      </w:r>
+      <w:r>
+        <w:rPr>
+          <w:rFonts w:ascii="LMMono9-Regular-Identity-H" w:eastAsia="LMMono9-Regular-Identity-H" w:cs="LMMono9-Regular-Identity-H" w:hint="eastAsia"/>
+          <w:kern w:val="0"/>
+          <w:sz w:val="18"/>
+          <w:szCs w:val="18"/>
+        </w:rPr>
+        <w:t>”</w:t>
+      </w:r>
+      <w:r>
+        <w:rPr>
+          <w:rFonts w:ascii="LMMono9-Regular-Identity-H" w:eastAsia="LMMono9-Regular-Identity-H" w:cs="LMMono9-Regular-Identity-H"/>
+          <w:kern w:val="0"/>
+          <w:sz w:val="18"/>
+          <w:szCs w:val="18"/>
+        </w:rPr>
+        <w:t>gr</w:t>
+      </w:r>
+      <w:r>
+        <w:rPr>
+          <w:rFonts w:ascii="LMMono9-Regular-Identity-H" w:eastAsia="LMMono9-Regular-Identity-H" w:cs="LMMono9-Regular-Identity-H" w:hint="eastAsia"/>
+          <w:kern w:val="0"/>
+          <w:sz w:val="18"/>
+          <w:szCs w:val="18"/>
+        </w:rPr>
+        <w:t>”</w:t>
+      </w:r>
+      <w:r>
+        <w:rPr>
+          <w:rFonts w:ascii="LMMono9-Regular-Identity-H" w:eastAsia="LMMono9-Regular-Identity-H" w:cs="LMMono9-Regular-Identity-H"/>
+          <w:kern w:val="0"/>
+          <w:sz w:val="18"/>
+          <w:szCs w:val="18"/>
+        </w:rPr>
+        <w:t xml:space="preserve"> </w:t>
+      </w:r>
+      <w:r>
+        <w:rPr>
+          <w:rFonts w:ascii="TimesNewRomanPSMT" w:eastAsia="TimesNewRomanPSMT" w:cs="TimesNewRomanPSMT"/>
+          <w:kern w:val="0"/>
+          <w:sz w:val="18"/>
+          <w:szCs w:val="18"/>
+        </w:rPr>
+        <w:t>and swap its two children, it produces a scrambled string</w:t>
+      </w:r>
+    </w:p>
+    <w:p>
+      <w:pPr>
+        <w:autoSpaceDE w:val="0"/>
+        <w:autoSpaceDN w:val="0"/>
+        <w:adjustRightInd w:val="0"/>
+        <w:jc w:val="left"/>
+        <w:rPr>
+          <w:rFonts w:ascii="TimesNewRomanPSMT" w:eastAsia="TimesNewRomanPSMT" w:cs="TimesNewRomanPSMT"/>
+          <w:kern w:val="0"/>
+          <w:sz w:val="18"/>
+          <w:szCs w:val="18"/>
+        </w:rPr>
+      </w:pPr>
+      <w:r>
+        <w:rPr>
+          <w:rFonts w:ascii="LMMono9-Regular-Identity-H" w:eastAsia="LMMono9-Regular-Identity-H" w:cs="LMMono9-Regular-Identity-H" w:hint="eastAsia"/>
+          <w:kern w:val="0"/>
+          <w:sz w:val="18"/>
+          <w:szCs w:val="18"/>
+        </w:rPr>
+        <w:t>”</w:t>
+      </w:r>
+      <w:r>
+        <w:rPr>
+          <w:rFonts w:ascii="LMMono9-Regular-Identity-H" w:eastAsia="LMMono9-Regular-Identity-H" w:cs="LMMono9-Regular-Identity-H"/>
+          <w:kern w:val="0"/>
+          <w:sz w:val="18"/>
+          <w:szCs w:val="18"/>
+        </w:rPr>
+        <w:t>rgeat</w:t>
+      </w:r>
+      <w:r>
+        <w:rPr>
+          <w:rFonts w:ascii="LMMono9-Regular-Identity-H" w:eastAsia="LMMono9-Regular-Identity-H" w:cs="LMMono9-Regular-Identity-H" w:hint="eastAsia"/>
+          <w:kern w:val="0"/>
+          <w:sz w:val="18"/>
+          <w:szCs w:val="18"/>
+        </w:rPr>
+        <w:t>”</w:t>
+      </w:r>
+      <w:r>
+        <w:rPr>
+          <w:rFonts w:ascii="TimesNewRomanPSMT" w:eastAsia="TimesNewRomanPSMT" w:cs="TimesNewRomanPSMT"/>
+          <w:kern w:val="0"/>
+          <w:sz w:val="18"/>
+          <w:szCs w:val="18"/>
+        </w:rPr>
+        <w:t>.</w:t>
+      </w:r>
+    </w:p>
+    <w:p>
+      <w:pPr>
+        <w:autoSpaceDE w:val="0"/>
+        <w:autoSpaceDN w:val="0"/>
+        <w:adjustRightInd w:val="0"/>
+        <w:jc w:val="left"/>
+        <w:rPr>
+          <w:rFonts w:ascii="LMMono9-Regular-Identity-H" w:eastAsia="LMMono9-Regular-Identity-H" w:cs="LMMono9-Regular-Identity-H"/>
+          <w:kern w:val="0"/>
+          <w:sz w:val="18"/>
+          <w:szCs w:val="18"/>
+        </w:rPr>
+      </w:pPr>
+      <w:r>
+        <w:rPr>
+          <w:rFonts w:ascii="LMMono9-Regular-Identity-H" w:eastAsia="LMMono9-Regular-Identity-H" w:cs="LMMono9-Regular-Identity-H"/>
+          <w:kern w:val="0"/>
+          <w:sz w:val="18"/>
+          <w:szCs w:val="18"/>
+        </w:rPr>
+        <w:t>rgeat</w:t>
+      </w:r>
+    </w:p>
+    <w:p>
+      <w:pPr>
+        <w:autoSpaceDE w:val="0"/>
+        <w:autoSpaceDN w:val="0"/>
+        <w:adjustRightInd w:val="0"/>
+        <w:jc w:val="left"/>
+        <w:rPr>
+          <w:rFonts w:ascii="LMMono9-Regular-Identity-H" w:eastAsia="LMMono9-Regular-Identity-H" w:cs="LMMono9-Regular-Identity-H"/>
+          <w:kern w:val="0"/>
+          <w:sz w:val="18"/>
+          <w:szCs w:val="18"/>
+        </w:rPr>
+      </w:pPr>
+      <w:r>
+        <w:rPr>
+          <w:rFonts w:ascii="LMMono9-Regular-Identity-H" w:eastAsia="LMMono9-Regular-Identity-H" w:cs="LMMono9-Regular-Identity-H"/>
+          <w:kern w:val="0"/>
+          <w:sz w:val="18"/>
+          <w:szCs w:val="18"/>
+        </w:rPr>
+        <w:t>/ \</w:t>
+      </w:r>
+    </w:p>
+    <w:p>
+      <w:pPr>
+        <w:autoSpaceDE w:val="0"/>
+        <w:autoSpaceDN w:val="0"/>
+        <w:adjustRightInd w:val="0"/>
+        <w:jc w:val="left"/>
+        <w:rPr>
+          <w:rFonts w:ascii="LMMono9-Regular-Identity-H" w:eastAsia="LMMono9-Regular-Identity-H" w:cs="LMMono9-Regular-Identity-H"/>
+          <w:kern w:val="0"/>
+          <w:sz w:val="18"/>
+          <w:szCs w:val="18"/>
+        </w:rPr>
+      </w:pPr>
+      <w:r>
+        <w:rPr>
+          <w:rFonts w:ascii="LMMono9-Regular-Identity-H" w:eastAsia="LMMono9-Regular-Identity-H" w:cs="LMMono9-Regular-Identity-H"/>
+          <w:kern w:val="0"/>
+          <w:sz w:val="18"/>
+          <w:szCs w:val="18"/>
+        </w:rPr>
+        <w:t>rg eat</w:t>
+      </w:r>
+    </w:p>
+    <w:p>
+      <w:pPr>
+        <w:autoSpaceDE w:val="0"/>
+        <w:autoSpaceDN w:val="0"/>
+        <w:adjustRightInd w:val="0"/>
+        <w:jc w:val="left"/>
+        <w:rPr>
+          <w:rFonts w:ascii="LMMono9-Regular-Identity-H" w:eastAsia="LMMono9-Regular-Identity-H" w:cs="LMMono9-Regular-Identity-H"/>
+          <w:kern w:val="0"/>
+          <w:sz w:val="18"/>
+          <w:szCs w:val="18"/>
+        </w:rPr>
+      </w:pPr>
+      <w:r>
+        <w:rPr>
+          <w:rFonts w:ascii="LMMono9-Regular-Identity-H" w:eastAsia="LMMono9-Regular-Identity-H" w:cs="LMMono9-Regular-Identity-H"/>
+          <w:kern w:val="0"/>
+          <w:sz w:val="18"/>
+          <w:szCs w:val="18"/>
+        </w:rPr>
+        <w:t>/ \ / \</w:t>
+      </w:r>
+    </w:p>
+    <w:p>
+      <w:pPr>
+        <w:autoSpaceDE w:val="0"/>
+        <w:autoSpaceDN w:val="0"/>
+        <w:adjustRightInd w:val="0"/>
+        <w:jc w:val="left"/>
+        <w:rPr>
+          <w:rFonts w:ascii="LMMono9-Regular-Identity-H" w:eastAsia="LMMono9-Regular-Identity-H" w:cs="LMMono9-Regular-Identity-H"/>
+          <w:kern w:val="0"/>
+          <w:sz w:val="18"/>
+          <w:szCs w:val="18"/>
+        </w:rPr>
+      </w:pPr>
+      <w:r>
+        <w:rPr>
+          <w:rFonts w:ascii="LMMono9-Regular-Identity-H" w:eastAsia="LMMono9-Regular-Identity-H" w:cs="LMMono9-Regular-Identity-H"/>
+          <w:kern w:val="0"/>
+          <w:sz w:val="18"/>
+          <w:szCs w:val="18"/>
+        </w:rPr>
+        <w:t>r g e at</w:t>
+      </w:r>
+    </w:p>
+    <w:p>
+      <w:pPr>
+        <w:autoSpaceDE w:val="0"/>
+        <w:autoSpaceDN w:val="0"/>
+        <w:adjustRightInd w:val="0"/>
+        <w:jc w:val="left"/>
+        <w:rPr>
+          <w:rFonts w:ascii="LMMono9-Regular-Identity-H" w:eastAsia="LMMono9-Regular-Identity-H" w:cs="LMMono9-Regular-Identity-H"/>
+          <w:kern w:val="0"/>
+          <w:sz w:val="18"/>
+          <w:szCs w:val="18"/>
+        </w:rPr>
+      </w:pPr>
+      <w:r>
+        <w:rPr>
+          <w:rFonts w:ascii="LMMono9-Regular-Identity-H" w:eastAsia="LMMono9-Regular-Identity-H" w:cs="LMMono9-Regular-Identity-H"/>
+          <w:kern w:val="0"/>
+          <w:sz w:val="18"/>
+          <w:szCs w:val="18"/>
+        </w:rPr>
+        <w:t>/ \</w:t>
+      </w:r>
+    </w:p>
+    <w:p>
+      <w:pPr>
+        <w:autoSpaceDE w:val="0"/>
+        <w:autoSpaceDN w:val="0"/>
+        <w:adjustRightInd w:val="0"/>
+        <w:jc w:val="left"/>
+        <w:rPr>
+          <w:rFonts w:ascii="LMMono9-Regular-Identity-H" w:eastAsia="LMMono9-Regular-Identity-H" w:cs="LMMono9-Regular-Identity-H"/>
+          <w:kern w:val="0"/>
+          <w:sz w:val="18"/>
+          <w:szCs w:val="18"/>
+        </w:rPr>
+      </w:pPr>
+      <w:r>
+        <w:rPr>
+          <w:rFonts w:ascii="LMMono9-Regular-Identity-H" w:eastAsia="LMMono9-Regular-Identity-H" w:cs="LMMono9-Regular-Identity-H"/>
+          <w:kern w:val="0"/>
+          <w:sz w:val="18"/>
+          <w:szCs w:val="18"/>
+        </w:rPr>
+        <w:t>a t</w:t>
+      </w:r>
+    </w:p>
+    <w:p>
+      <w:pPr>
+        <w:autoSpaceDE w:val="0"/>
+        <w:autoSpaceDN w:val="0"/>
+        <w:adjustRightInd w:val="0"/>
+        <w:jc w:val="left"/>
+        <w:rPr>
+          <w:rFonts w:ascii="TimesNewRomanPSMT" w:eastAsia="TimesNewRomanPSMT" w:cs="TimesNewRomanPSMT"/>
+          <w:kern w:val="0"/>
+          <w:sz w:val="18"/>
+          <w:szCs w:val="18"/>
+        </w:rPr>
+      </w:pPr>
+      <w:r>
+        <w:rPr>
+          <w:rFonts w:ascii="TimesNewRomanPSMT" w:eastAsia="TimesNewRomanPSMT" w:cs="TimesNewRomanPSMT"/>
+          <w:kern w:val="0"/>
+          <w:sz w:val="18"/>
+          <w:szCs w:val="18"/>
+        </w:rPr>
+        <w:t xml:space="preserve">We say that </w:t>
+      </w:r>
+      <w:r>
+        <w:rPr>
+          <w:rFonts w:ascii="LMMono9-Regular-Identity-H" w:eastAsia="LMMono9-Regular-Identity-H" w:cs="LMMono9-Regular-Identity-H" w:hint="eastAsia"/>
+          <w:kern w:val="0"/>
+          <w:sz w:val="18"/>
+          <w:szCs w:val="18"/>
+        </w:rPr>
+        <w:t>”</w:t>
+      </w:r>
+      <w:r>
+        <w:rPr>
+          <w:rFonts w:ascii="LMMono9-Regular-Identity-H" w:eastAsia="LMMono9-Regular-Identity-H" w:cs="LMMono9-Regular-Identity-H"/>
+          <w:kern w:val="0"/>
+          <w:sz w:val="18"/>
+          <w:szCs w:val="18"/>
+        </w:rPr>
+        <w:t>rgeat</w:t>
+      </w:r>
+      <w:r>
+        <w:rPr>
+          <w:rFonts w:ascii="LMMono9-Regular-Identity-H" w:eastAsia="LMMono9-Regular-Identity-H" w:cs="LMMono9-Regular-Identity-H" w:hint="eastAsia"/>
+          <w:kern w:val="0"/>
+          <w:sz w:val="18"/>
+          <w:szCs w:val="18"/>
+        </w:rPr>
+        <w:t>”</w:t>
+      </w:r>
+      <w:r>
+        <w:rPr>
+          <w:rFonts w:ascii="LMMono9-Regular-Identity-H" w:eastAsia="LMMono9-Regular-Identity-H" w:cs="LMMono9-Regular-Identity-H"/>
+          <w:kern w:val="0"/>
+          <w:sz w:val="18"/>
+          <w:szCs w:val="18"/>
+        </w:rPr>
+        <w:t xml:space="preserve"> </w:t>
+      </w:r>
+      <w:r>
+        <w:rPr>
+          <w:rFonts w:ascii="TimesNewRomanPSMT" w:eastAsia="TimesNewRomanPSMT" w:cs="TimesNewRomanPSMT"/>
+          <w:kern w:val="0"/>
+          <w:sz w:val="18"/>
+          <w:szCs w:val="18"/>
+        </w:rPr>
+        <w:t xml:space="preserve">is a scrambled string of </w:t>
+      </w:r>
+      <w:r>
+        <w:rPr>
+          <w:rFonts w:ascii="LMMono9-Regular-Identity-H" w:eastAsia="LMMono9-Regular-Identity-H" w:cs="LMMono9-Regular-Identity-H" w:hint="eastAsia"/>
+          <w:kern w:val="0"/>
+          <w:sz w:val="18"/>
+          <w:szCs w:val="18"/>
+        </w:rPr>
+        <w:t>”</w:t>
+      </w:r>
+      <w:r>
+        <w:rPr>
+          <w:rFonts w:ascii="LMMono9-Regular-Identity-H" w:eastAsia="LMMono9-Regular-Identity-H" w:cs="LMMono9-Regular-Identity-H"/>
+          <w:kern w:val="0"/>
+          <w:sz w:val="18"/>
+          <w:szCs w:val="18"/>
+        </w:rPr>
+        <w:t>great</w:t>
+      </w:r>
+      <w:r>
+        <w:rPr>
+          <w:rFonts w:ascii="LMMono9-Regular-Identity-H" w:eastAsia="LMMono9-Regular-Identity-H" w:cs="LMMono9-Regular-Identity-H" w:hint="eastAsia"/>
+          <w:kern w:val="0"/>
+          <w:sz w:val="18"/>
+          <w:szCs w:val="18"/>
+        </w:rPr>
+        <w:t>”</w:t>
+      </w:r>
+      <w:r>
+        <w:rPr>
+          <w:rFonts w:ascii="TimesNewRomanPSMT" w:eastAsia="TimesNewRomanPSMT" w:cs="TimesNewRomanPSMT"/>
+          <w:kern w:val="0"/>
+          <w:sz w:val="18"/>
+          <w:szCs w:val="18"/>
+        </w:rPr>
+        <w:t>.</w:t>
+      </w:r>
+    </w:p>
+    <w:p>
+      <w:pPr>
+        <w:autoSpaceDE w:val="0"/>
+        <w:autoSpaceDN w:val="0"/>
+        <w:adjustRightInd w:val="0"/>
+        <w:jc w:val="left"/>
+        <w:rPr>
+          <w:rFonts w:ascii="TimesNewRomanPSMT" w:eastAsia="TimesNewRomanPSMT" w:cs="TimesNewRomanPSMT"/>
+          <w:kern w:val="0"/>
+          <w:sz w:val="18"/>
+          <w:szCs w:val="18"/>
+        </w:rPr>
+      </w:pPr>
+      <w:r>
+        <w:rPr>
+          <w:rFonts w:ascii="TimesNewRomanPSMT" w:eastAsia="TimesNewRomanPSMT" w:cs="TimesNewRomanPSMT"/>
+          <w:kern w:val="0"/>
+          <w:sz w:val="18"/>
+          <w:szCs w:val="18"/>
+        </w:rPr>
+        <w:t xml:space="preserve">Similarly, if we continue to swap the children of nodes </w:t>
+      </w:r>
+      <w:r>
+        <w:rPr>
+          <w:rFonts w:ascii="LMMono9-Regular-Identity-H" w:eastAsia="LMMono9-Regular-Identity-H" w:cs="LMMono9-Regular-Identity-H" w:hint="eastAsia"/>
+          <w:kern w:val="0"/>
+          <w:sz w:val="18"/>
+          <w:szCs w:val="18"/>
+        </w:rPr>
+        <w:t>”</w:t>
+      </w:r>
+      <w:r>
+        <w:rPr>
+          <w:rFonts w:ascii="LMMono9-Regular-Identity-H" w:eastAsia="LMMono9-Regular-Identity-H" w:cs="LMMono9-Regular-Identity-H"/>
+          <w:kern w:val="0"/>
+          <w:sz w:val="18"/>
+          <w:szCs w:val="18"/>
+        </w:rPr>
+        <w:t>eat</w:t>
+      </w:r>
+      <w:r>
+        <w:rPr>
+          <w:rFonts w:ascii="LMMono9-Regular-Identity-H" w:eastAsia="LMMono9-Regular-Identity-H" w:cs="LMMono9-Regular-Identity-H" w:hint="eastAsia"/>
+          <w:kern w:val="0"/>
+          <w:sz w:val="18"/>
+          <w:szCs w:val="18"/>
+        </w:rPr>
+        <w:t>”</w:t>
+      </w:r>
+      <w:r>
+        <w:rPr>
+          <w:rFonts w:ascii="LMMono9-Regular-Identity-H" w:eastAsia="LMMono9-Regular-Identity-H" w:cs="LMMono9-Regular-Identity-H"/>
+          <w:kern w:val="0"/>
+          <w:sz w:val="18"/>
+          <w:szCs w:val="18"/>
+        </w:rPr>
+        <w:t xml:space="preserve"> </w:t>
+      </w:r>
+      <w:r>
+        <w:rPr>
+          <w:rFonts w:ascii="TimesNewRomanPSMT" w:eastAsia="TimesNewRomanPSMT" w:cs="TimesNewRomanPSMT"/>
+          <w:kern w:val="0"/>
+          <w:sz w:val="18"/>
+          <w:szCs w:val="18"/>
+        </w:rPr>
+        <w:t xml:space="preserve">and </w:t>
+      </w:r>
+      <w:r>
+        <w:rPr>
+          <w:rFonts w:ascii="LMMono9-Regular-Identity-H" w:eastAsia="LMMono9-Regular-Identity-H" w:cs="LMMono9-Regular-Identity-H" w:hint="eastAsia"/>
+          <w:kern w:val="0"/>
+          <w:sz w:val="18"/>
+          <w:szCs w:val="18"/>
+        </w:rPr>
+        <w:t>”</w:t>
+      </w:r>
+      <w:r>
+        <w:rPr>
+          <w:rFonts w:ascii="LMMono9-Regular-Identity-H" w:eastAsia="LMMono9-Regular-Identity-H" w:cs="LMMono9-Regular-Identity-H"/>
+          <w:kern w:val="0"/>
+          <w:sz w:val="18"/>
+          <w:szCs w:val="18"/>
+        </w:rPr>
+        <w:t>at</w:t>
+      </w:r>
+      <w:r>
+        <w:rPr>
+          <w:rFonts w:ascii="LMMono9-Regular-Identity-H" w:eastAsia="LMMono9-Regular-Identity-H" w:cs="LMMono9-Regular-Identity-H" w:hint="eastAsia"/>
+          <w:kern w:val="0"/>
+          <w:sz w:val="18"/>
+          <w:szCs w:val="18"/>
+        </w:rPr>
+        <w:t>”</w:t>
+      </w:r>
+      <w:r>
+        <w:rPr>
+          <w:rFonts w:ascii="TimesNewRomanPSMT" w:eastAsia="TimesNewRomanPSMT" w:cs="TimesNewRomanPSMT"/>
+          <w:kern w:val="0"/>
+          <w:sz w:val="18"/>
+          <w:szCs w:val="18"/>
+        </w:rPr>
+        <w:t>, it produces a scrambled string</w:t>
+      </w:r>
+    </w:p>
+    <w:p>
+      <w:pPr>
+        <w:autoSpaceDE w:val="0"/>
+        <w:autoSpaceDN w:val="0"/>
+        <w:adjustRightInd w:val="0"/>
+        <w:jc w:val="left"/>
+        <w:rPr>
+          <w:rFonts w:ascii="TimesNewRomanPSMT" w:eastAsia="TimesNewRomanPSMT" w:cs="TimesNewRomanPSMT"/>
+          <w:kern w:val="0"/>
+          <w:sz w:val="18"/>
+          <w:szCs w:val="18"/>
+        </w:rPr>
+      </w:pPr>
+      <w:r>
+        <w:rPr>
+          <w:rFonts w:ascii="LMMono9-Regular-Identity-H" w:eastAsia="LMMono9-Regular-Identity-H" w:cs="LMMono9-Regular-Identity-H" w:hint="eastAsia"/>
+          <w:kern w:val="0"/>
+          <w:sz w:val="18"/>
+          <w:szCs w:val="18"/>
+        </w:rPr>
+        <w:t>”</w:t>
+      </w:r>
+      <w:r>
+        <w:rPr>
+          <w:rFonts w:ascii="LMMono9-Regular-Identity-H" w:eastAsia="LMMono9-Regular-Identity-H" w:cs="LMMono9-Regular-Identity-H"/>
+          <w:kern w:val="0"/>
+          <w:sz w:val="18"/>
+          <w:szCs w:val="18"/>
+        </w:rPr>
+        <w:t>rgtae</w:t>
+      </w:r>
+      <w:r>
+        <w:rPr>
+          <w:rFonts w:ascii="LMMono9-Regular-Identity-H" w:eastAsia="LMMono9-Regular-Identity-H" w:cs="LMMono9-Regular-Identity-H" w:hint="eastAsia"/>
+          <w:kern w:val="0"/>
+          <w:sz w:val="18"/>
+          <w:szCs w:val="18"/>
+        </w:rPr>
+        <w:t>”</w:t>
+      </w:r>
+      <w:r>
+        <w:rPr>
+          <w:rFonts w:ascii="TimesNewRomanPSMT" w:eastAsia="TimesNewRomanPSMT" w:cs="TimesNewRomanPSMT"/>
+          <w:kern w:val="0"/>
+          <w:sz w:val="18"/>
+          <w:szCs w:val="18"/>
+        </w:rPr>
+        <w:t>.</w:t>
+      </w:r>
+    </w:p>
+    <w:p>
+      <w:pPr>
+        <w:autoSpaceDE w:val="0"/>
+        <w:autoSpaceDN w:val="0"/>
+        <w:adjustRightInd w:val="0"/>
+        <w:jc w:val="left"/>
+        <w:rPr>
+          <w:rFonts w:ascii="LMMono9-Regular-Identity-H" w:eastAsia="LMMono9-Regular-Identity-H" w:cs="LMMono9-Regular-Identity-H"/>
+          <w:kern w:val="0"/>
+          <w:sz w:val="18"/>
+          <w:szCs w:val="18"/>
+        </w:rPr>
+      </w:pPr>
+      <w:r>
+        <w:rPr>
+          <w:rFonts w:ascii="LMMono9-Regular-Identity-H" w:eastAsia="LMMono9-Regular-Identity-H" w:cs="LMMono9-Regular-Identity-H"/>
+          <w:kern w:val="0"/>
+          <w:sz w:val="18"/>
+          <w:szCs w:val="18"/>
+        </w:rPr>
+        <w:t>rgtae</w:t>
+      </w:r>
+    </w:p>
+    <w:p>
+      <w:pPr>
+        <w:autoSpaceDE w:val="0"/>
+        <w:autoSpaceDN w:val="0"/>
+        <w:adjustRightInd w:val="0"/>
+        <w:jc w:val="left"/>
+        <w:rPr>
+          <w:rFonts w:ascii="LMMono9-Regular-Identity-H" w:eastAsia="LMMono9-Regular-Identity-H" w:cs="LMMono9-Regular-Identity-H"/>
+          <w:kern w:val="0"/>
+          <w:sz w:val="18"/>
+          <w:szCs w:val="18"/>
+        </w:rPr>
+      </w:pPr>
+      <w:r>
+        <w:rPr>
+          <w:rFonts w:ascii="LMMono9-Regular-Identity-H" w:eastAsia="LMMono9-Regular-Identity-H" w:cs="LMMono9-Regular-Identity-H"/>
+          <w:kern w:val="0"/>
+          <w:sz w:val="18"/>
+          <w:szCs w:val="18"/>
+        </w:rPr>
         <w:lastRenderedPageBreak/>
-        <w:t xml:space="preserve">204 </w:t>
-      </w:r>
-      <w:r>
-        <w:rPr>
-          <w:rFonts w:ascii="AdobeSongStd-Light-Identity-H" w:eastAsia="AdobeSongStd-Light-Identity-H" w:cs="AdobeSongStd-Light-Identity-H" w:hint="eastAsia"/>
-          <w:kern w:val="0"/>
-          <w:sz w:val="18"/>
-          <w:szCs w:val="18"/>
-        </w:rPr>
-        <w:t>第</w:t>
-      </w:r>
-      <w:r>
-        <w:rPr>
-          <w:rFonts w:ascii="TimesNewRomanPSMT" w:eastAsia="TimesNewRomanPSMT" w:cs="TimesNewRomanPSMT"/>
-          <w:kern w:val="0"/>
-          <w:sz w:val="18"/>
-          <w:szCs w:val="18"/>
-        </w:rPr>
-        <w:t xml:space="preserve">13 </w:t>
-      </w:r>
-      <w:r>
-        <w:rPr>
-          <w:rFonts w:ascii="AdobeSongStd-Light-Identity-H" w:eastAsia="AdobeSongStd-Light-Identity-H" w:cs="AdobeSongStd-Light-Identity-H" w:hint="eastAsia"/>
-          <w:kern w:val="0"/>
-          <w:sz w:val="18"/>
-          <w:szCs w:val="18"/>
-        </w:rPr>
-        <w:t>章动态规划</w:t>
-      </w:r>
-    </w:p>
-    <w:p>
-      <w:pPr>
-        <w:autoSpaceDE w:val="0"/>
-        <w:autoSpaceDN w:val="0"/>
-        <w:adjustRightInd w:val="0"/>
-        <w:jc w:val="left"/>
-        <w:rPr>
-          <w:rFonts w:ascii="TimesNewRomanPSMT" w:eastAsia="TimesNewRomanPSMT" w:cs="TimesNewRomanPSMT"/>
-          <w:kern w:val="0"/>
-          <w:sz w:val="18"/>
-          <w:szCs w:val="18"/>
-        </w:rPr>
-      </w:pPr>
-      <w:r>
-        <w:rPr>
-          <w:rFonts w:ascii="TimesNewRomanPSMT" w:eastAsia="TimesNewRomanPSMT" w:cs="TimesNewRomanPSMT"/>
-          <w:kern w:val="0"/>
-          <w:sz w:val="18"/>
-          <w:szCs w:val="18"/>
-        </w:rPr>
-        <w:t>To scramble the string, we may choose any non-leaf node and swap its two children.</w:t>
-      </w:r>
-    </w:p>
-    <w:p>
-      <w:pPr>
-        <w:autoSpaceDE w:val="0"/>
-        <w:autoSpaceDN w:val="0"/>
-        <w:adjustRightInd w:val="0"/>
-        <w:jc w:val="left"/>
-        <w:rPr>
-          <w:rFonts w:ascii="TimesNewRomanPSMT" w:eastAsia="TimesNewRomanPSMT" w:cs="TimesNewRomanPSMT"/>
-          <w:kern w:val="0"/>
-          <w:sz w:val="18"/>
-          <w:szCs w:val="18"/>
-        </w:rPr>
-      </w:pPr>
-      <w:r>
-        <w:rPr>
-          <w:rFonts w:ascii="TimesNewRomanPSMT" w:eastAsia="TimesNewRomanPSMT" w:cs="TimesNewRomanPSMT"/>
-          <w:kern w:val="0"/>
-          <w:sz w:val="18"/>
-          <w:szCs w:val="18"/>
-        </w:rPr>
-        <w:t xml:space="preserve">For example, if we choose the node </w:t>
-      </w:r>
-      <w:r>
-        <w:rPr>
-          <w:rFonts w:ascii="LMMono9-Regular-Identity-H" w:eastAsia="LMMono9-Regular-Identity-H" w:cs="LMMono9-Regular-Identity-H" w:hint="eastAsia"/>
-          <w:kern w:val="0"/>
-          <w:sz w:val="18"/>
-          <w:szCs w:val="18"/>
-        </w:rPr>
-        <w:t>”</w:t>
-      </w:r>
-      <w:r>
-        <w:rPr>
-          <w:rFonts w:ascii="LMMono9-Regular-Identity-H" w:eastAsia="LMMono9-Regular-Identity-H" w:cs="LMMono9-Regular-Identity-H"/>
-          <w:kern w:val="0"/>
-          <w:sz w:val="18"/>
-          <w:szCs w:val="18"/>
-        </w:rPr>
-        <w:t>gr</w:t>
-      </w:r>
-      <w:r>
-        <w:rPr>
-          <w:rFonts w:ascii="LMMono9-Regular-Identity-H" w:eastAsia="LMMono9-Regular-Identity-H" w:cs="LMMono9-Regular-Identity-H" w:hint="eastAsia"/>
-          <w:kern w:val="0"/>
-          <w:sz w:val="18"/>
-          <w:szCs w:val="18"/>
-        </w:rPr>
-        <w:t>”</w:t>
-      </w:r>
-      <w:r>
-        <w:rPr>
-          <w:rFonts w:ascii="LMMono9-Regular-Identity-H" w:eastAsia="LMMono9-Regular-Identity-H" w:cs="LMMono9-Regular-Identity-H"/>
-          <w:kern w:val="0"/>
-          <w:sz w:val="18"/>
-          <w:szCs w:val="18"/>
-        </w:rPr>
-        <w:t xml:space="preserve"> </w:t>
-      </w:r>
-      <w:r>
-        <w:rPr>
-          <w:rFonts w:ascii="TimesNewRomanPSMT" w:eastAsia="TimesNewRomanPSMT" w:cs="TimesNewRomanPSMT"/>
-          <w:kern w:val="0"/>
-          <w:sz w:val="18"/>
-          <w:szCs w:val="18"/>
-        </w:rPr>
-        <w:t>and swap its two children, it produces a scrambled string</w:t>
-      </w:r>
-    </w:p>
-    <w:p>
-      <w:pPr>
-        <w:autoSpaceDE w:val="0"/>
-        <w:autoSpaceDN w:val="0"/>
-        <w:adjustRightInd w:val="0"/>
-        <w:jc w:val="left"/>
-        <w:rPr>
-          <w:rFonts w:ascii="TimesNewRomanPSMT" w:eastAsia="TimesNewRomanPSMT" w:cs="TimesNewRomanPSMT"/>
-          <w:kern w:val="0"/>
-          <w:sz w:val="18"/>
-          <w:szCs w:val="18"/>
-        </w:rPr>
-      </w:pPr>
-      <w:r>
-        <w:rPr>
-          <w:rFonts w:ascii="LMMono9-Regular-Identity-H" w:eastAsia="LMMono9-Regular-Identity-H" w:cs="LMMono9-Regular-Identity-H" w:hint="eastAsia"/>
-          <w:kern w:val="0"/>
-          <w:sz w:val="18"/>
-          <w:szCs w:val="18"/>
-        </w:rPr>
-        <w:t>”</w:t>
-      </w:r>
-      <w:r>
-        <w:rPr>
-          <w:rFonts w:ascii="LMMono9-Regular-Identity-H" w:eastAsia="LMMono9-Regular-Identity-H" w:cs="LMMono9-Regular-Identity-H"/>
-          <w:kern w:val="0"/>
-          <w:sz w:val="18"/>
-          <w:szCs w:val="18"/>
-        </w:rPr>
-        <w:t>rgeat</w:t>
-      </w:r>
-      <w:r>
-        <w:rPr>
-          <w:rFonts w:ascii="LMMono9-Regular-Identity-H" w:eastAsia="LMMono9-Regular-Identity-H" w:cs="LMMono9-Regular-Identity-H" w:hint="eastAsia"/>
-          <w:kern w:val="0"/>
-          <w:sz w:val="18"/>
-          <w:szCs w:val="18"/>
-        </w:rPr>
-        <w:t>”</w:t>
-      </w:r>
-      <w:r>
-        <w:rPr>
-          <w:rFonts w:ascii="TimesNewRomanPSMT" w:eastAsia="TimesNewRomanPSMT" w:cs="TimesNewRomanPSMT"/>
-          <w:kern w:val="0"/>
-          <w:sz w:val="18"/>
-          <w:szCs w:val="18"/>
-        </w:rPr>
-        <w:t>.</w:t>
-      </w:r>
-    </w:p>
-    <w:p>
-      <w:pPr>
-        <w:autoSpaceDE w:val="0"/>
-        <w:autoSpaceDN w:val="0"/>
-        <w:adjustRightInd w:val="0"/>
-        <w:jc w:val="left"/>
-        <w:rPr>
-          <w:rFonts w:ascii="LMMono9-Regular-Identity-H" w:eastAsia="LMMono9-Regular-Identity-H" w:cs="LMMono9-Regular-Identity-H"/>
-          <w:kern w:val="0"/>
-          <w:sz w:val="18"/>
-          <w:szCs w:val="18"/>
-        </w:rPr>
-      </w:pPr>
-      <w:r>
-        <w:rPr>
-          <w:rFonts w:ascii="LMMono9-Regular-Identity-H" w:eastAsia="LMMono9-Regular-Identity-H" w:cs="LMMono9-Regular-Identity-H"/>
-          <w:kern w:val="0"/>
-          <w:sz w:val="18"/>
-          <w:szCs w:val="18"/>
-        </w:rPr>
-        <w:t>rgeat</w:t>
-      </w:r>
-    </w:p>
-    <w:p>
-      <w:pPr>
-        <w:autoSpaceDE w:val="0"/>
-        <w:autoSpaceDN w:val="0"/>
-        <w:adjustRightInd w:val="0"/>
-        <w:jc w:val="left"/>
-        <w:rPr>
-          <w:rFonts w:ascii="LMMono9-Regular-Identity-H" w:eastAsia="LMMono9-Regular-Identity-H" w:cs="LMMono9-Regular-Identity-H"/>
-          <w:kern w:val="0"/>
-          <w:sz w:val="18"/>
-          <w:szCs w:val="18"/>
-        </w:rPr>
-      </w:pPr>
-      <w:r>
-        <w:rPr>
-          <w:rFonts w:ascii="LMMono9-Regular-Identity-H" w:eastAsia="LMMono9-Regular-Identity-H" w:cs="LMMono9-Regular-Identity-H"/>
-          <w:kern w:val="0"/>
-          <w:sz w:val="18"/>
-          <w:szCs w:val="18"/>
-        </w:rPr>
-        <w:t>/ \</w:t>
-      </w:r>
-    </w:p>
-    <w:p>
-      <w:pPr>
-        <w:autoSpaceDE w:val="0"/>
-        <w:autoSpaceDN w:val="0"/>
-        <w:adjustRightInd w:val="0"/>
-        <w:jc w:val="left"/>
-        <w:rPr>
-          <w:rFonts w:ascii="LMMono9-Regular-Identity-H" w:eastAsia="LMMono9-Regular-Identity-H" w:cs="LMMono9-Regular-Identity-H"/>
-          <w:kern w:val="0"/>
-          <w:sz w:val="18"/>
-          <w:szCs w:val="18"/>
-        </w:rPr>
-      </w:pPr>
-      <w:r>
-        <w:rPr>
-          <w:rFonts w:ascii="LMMono9-Regular-Identity-H" w:eastAsia="LMMono9-Regular-Identity-H" w:cs="LMMono9-Regular-Identity-H"/>
-          <w:kern w:val="0"/>
-          <w:sz w:val="18"/>
-          <w:szCs w:val="18"/>
-        </w:rPr>
-        <w:t>rg eat</w:t>
-      </w:r>
-    </w:p>
-    <w:p>
-      <w:pPr>
-        <w:autoSpaceDE w:val="0"/>
-        <w:autoSpaceDN w:val="0"/>
-        <w:adjustRightInd w:val="0"/>
-        <w:jc w:val="left"/>
-        <w:rPr>
-          <w:rFonts w:ascii="LMMono9-Regular-Identity-H" w:eastAsia="LMMono9-Regular-Identity-H" w:cs="LMMono9-Regular-Identity-H"/>
-          <w:kern w:val="0"/>
-          <w:sz w:val="18"/>
-          <w:szCs w:val="18"/>
-        </w:rPr>
-      </w:pPr>
-      <w:r>
-        <w:rPr>
-          <w:rFonts w:ascii="LMMono9-Regular-Identity-H" w:eastAsia="LMMono9-Regular-Identity-H" w:cs="LMMono9-Regular-Identity-H"/>
-          <w:kern w:val="0"/>
-          <w:sz w:val="18"/>
-          <w:szCs w:val="18"/>
-        </w:rPr>
-        <w:t>/ \ / \</w:t>
-      </w:r>
-    </w:p>
-    <w:p>
-      <w:pPr>
-        <w:autoSpaceDE w:val="0"/>
-        <w:autoSpaceDN w:val="0"/>
-        <w:adjustRightInd w:val="0"/>
-        <w:jc w:val="left"/>
-        <w:rPr>
-          <w:rFonts w:ascii="LMMono9-Regular-Identity-H" w:eastAsia="LMMono9-Regular-Identity-H" w:cs="LMMono9-Regular-Identity-H"/>
-          <w:kern w:val="0"/>
-          <w:sz w:val="18"/>
-          <w:szCs w:val="18"/>
-        </w:rPr>
-      </w:pPr>
-      <w:r>
-        <w:rPr>
-          <w:rFonts w:ascii="LMMono9-Regular-Identity-H" w:eastAsia="LMMono9-Regular-Identity-H" w:cs="LMMono9-Regular-Identity-H"/>
-          <w:kern w:val="0"/>
-          <w:sz w:val="18"/>
-          <w:szCs w:val="18"/>
-        </w:rPr>
-        <w:t>r g e at</w:t>
-      </w:r>
-    </w:p>
-    <w:p>
-      <w:pPr>
-        <w:autoSpaceDE w:val="0"/>
-        <w:autoSpaceDN w:val="0"/>
-        <w:adjustRightInd w:val="0"/>
-        <w:jc w:val="left"/>
-        <w:rPr>
-          <w:rFonts w:ascii="LMMono9-Regular-Identity-H" w:eastAsia="LMMono9-Regular-Identity-H" w:cs="LMMono9-Regular-Identity-H"/>
-          <w:kern w:val="0"/>
-          <w:sz w:val="18"/>
-          <w:szCs w:val="18"/>
-        </w:rPr>
-      </w:pPr>
-      <w:r>
-        <w:rPr>
-          <w:rFonts w:ascii="LMMono9-Regular-Identity-H" w:eastAsia="LMMono9-Regular-Identity-H" w:cs="LMMono9-Regular-Identity-H"/>
-          <w:kern w:val="0"/>
-          <w:sz w:val="18"/>
-          <w:szCs w:val="18"/>
-        </w:rPr>
-        <w:t>/ \</w:t>
-      </w:r>
-    </w:p>
-    <w:p>
-      <w:pPr>
-        <w:autoSpaceDE w:val="0"/>
-        <w:autoSpaceDN w:val="0"/>
-        <w:adjustRightInd w:val="0"/>
-        <w:jc w:val="left"/>
-        <w:rPr>
-          <w:rFonts w:ascii="LMMono9-Regular-Identity-H" w:eastAsia="LMMono9-Regular-Identity-H" w:cs="LMMono9-Regular-Identity-H"/>
-          <w:kern w:val="0"/>
-          <w:sz w:val="18"/>
-          <w:szCs w:val="18"/>
-        </w:rPr>
-      </w:pPr>
-      <w:r>
-        <w:rPr>
-          <w:rFonts w:ascii="LMMono9-Regular-Identity-H" w:eastAsia="LMMono9-Regular-Identity-H" w:cs="LMMono9-Regular-Identity-H"/>
-          <w:kern w:val="0"/>
-          <w:sz w:val="18"/>
-          <w:szCs w:val="18"/>
-        </w:rPr>
-        <w:t>a t</w:t>
-      </w:r>
-    </w:p>
-    <w:p>
-      <w:pPr>
-        <w:autoSpaceDE w:val="0"/>
-        <w:autoSpaceDN w:val="0"/>
-        <w:adjustRightInd w:val="0"/>
-        <w:jc w:val="left"/>
-        <w:rPr>
-          <w:rFonts w:ascii="TimesNewRomanPSMT" w:eastAsia="TimesNewRomanPSMT" w:cs="TimesNewRomanPSMT"/>
-          <w:kern w:val="0"/>
-          <w:sz w:val="18"/>
-          <w:szCs w:val="18"/>
-        </w:rPr>
-      </w:pPr>
-      <w:r>
-        <w:rPr>
-          <w:rFonts w:ascii="TimesNewRomanPSMT" w:eastAsia="TimesNewRomanPSMT" w:cs="TimesNewRomanPSMT"/>
-          <w:kern w:val="0"/>
-          <w:sz w:val="18"/>
-          <w:szCs w:val="18"/>
-        </w:rPr>
-        <w:t xml:space="preserve">We say that </w:t>
-      </w:r>
-      <w:r>
-        <w:rPr>
-          <w:rFonts w:ascii="LMMono9-Regular-Identity-H" w:eastAsia="LMMono9-Regular-Identity-H" w:cs="LMMono9-Regular-Identity-H" w:hint="eastAsia"/>
-          <w:kern w:val="0"/>
-          <w:sz w:val="18"/>
-          <w:szCs w:val="18"/>
-        </w:rPr>
-        <w:t>”</w:t>
-      </w:r>
-      <w:r>
-        <w:rPr>
-          <w:rFonts w:ascii="LMMono9-Regular-Identity-H" w:eastAsia="LMMono9-Regular-Identity-H" w:cs="LMMono9-Regular-Identity-H"/>
-          <w:kern w:val="0"/>
-          <w:sz w:val="18"/>
-          <w:szCs w:val="18"/>
-        </w:rPr>
-        <w:t>rgeat</w:t>
-      </w:r>
-      <w:r>
-        <w:rPr>
-          <w:rFonts w:ascii="LMMono9-Regular-Identity-H" w:eastAsia="LMMono9-Regular-Identity-H" w:cs="LMMono9-Regular-Identity-H" w:hint="eastAsia"/>
-          <w:kern w:val="0"/>
-          <w:sz w:val="18"/>
-          <w:szCs w:val="18"/>
-        </w:rPr>
-        <w:t>”</w:t>
-      </w:r>
-      <w:r>
-        <w:rPr>
-          <w:rFonts w:ascii="LMMono9-Regular-Identity-H" w:eastAsia="LMMono9-Regular-Identity-H" w:cs="LMMono9-Regular-Identity-H"/>
-          <w:kern w:val="0"/>
-          <w:sz w:val="18"/>
-          <w:szCs w:val="18"/>
-        </w:rPr>
-        <w:t xml:space="preserve"> </w:t>
-      </w:r>
-      <w:r>
-        <w:rPr>
-          <w:rFonts w:ascii="TimesNewRomanPSMT" w:eastAsia="TimesNewRomanPSMT" w:cs="TimesNewRomanPSMT"/>
-          <w:kern w:val="0"/>
-          <w:sz w:val="18"/>
-          <w:szCs w:val="18"/>
-        </w:rPr>
-        <w:t xml:space="preserve">is a scrambled string of </w:t>
-      </w:r>
-      <w:r>
-        <w:rPr>
-          <w:rFonts w:ascii="LMMono9-Regular-Identity-H" w:eastAsia="LMMono9-Regular-Identity-H" w:cs="LMMono9-Regular-Identity-H" w:hint="eastAsia"/>
-          <w:kern w:val="0"/>
-          <w:sz w:val="18"/>
-          <w:szCs w:val="18"/>
-        </w:rPr>
-        <w:t>”</w:t>
-      </w:r>
-      <w:r>
-        <w:rPr>
-          <w:rFonts w:ascii="LMMono9-Regular-Identity-H" w:eastAsia="LMMono9-Regular-Identity-H" w:cs="LMMono9-Regular-Identity-H"/>
-          <w:kern w:val="0"/>
-          <w:sz w:val="18"/>
-          <w:szCs w:val="18"/>
-        </w:rPr>
-        <w:t>great</w:t>
-      </w:r>
-      <w:r>
-        <w:rPr>
-          <w:rFonts w:ascii="LMMono9-Regular-Identity-H" w:eastAsia="LMMono9-Regular-Identity-H" w:cs="LMMono9-Regular-Identity-H" w:hint="eastAsia"/>
-          <w:kern w:val="0"/>
-          <w:sz w:val="18"/>
-          <w:szCs w:val="18"/>
-        </w:rPr>
-        <w:t>”</w:t>
-      </w:r>
-      <w:r>
-        <w:rPr>
-          <w:rFonts w:ascii="TimesNewRomanPSMT" w:eastAsia="TimesNewRomanPSMT" w:cs="TimesNewRomanPSMT"/>
-          <w:kern w:val="0"/>
-          <w:sz w:val="18"/>
-          <w:szCs w:val="18"/>
-        </w:rPr>
-        <w:t>.</w:t>
-      </w:r>
-    </w:p>
-    <w:p>
-      <w:pPr>
-        <w:autoSpaceDE w:val="0"/>
-        <w:autoSpaceDN w:val="0"/>
-        <w:adjustRightInd w:val="0"/>
-        <w:jc w:val="left"/>
-        <w:rPr>
-          <w:rFonts w:ascii="TimesNewRomanPSMT" w:eastAsia="TimesNewRomanPSMT" w:cs="TimesNewRomanPSMT"/>
-          <w:kern w:val="0"/>
-          <w:sz w:val="18"/>
-          <w:szCs w:val="18"/>
-        </w:rPr>
-      </w:pPr>
-      <w:r>
-        <w:rPr>
-          <w:rFonts w:ascii="TimesNewRomanPSMT" w:eastAsia="TimesNewRomanPSMT" w:cs="TimesNewRomanPSMT"/>
-          <w:kern w:val="0"/>
-          <w:sz w:val="18"/>
-          <w:szCs w:val="18"/>
-        </w:rPr>
-        <w:t xml:space="preserve">Similarly, if we continue to swap the children of nodes </w:t>
-      </w:r>
-      <w:r>
-        <w:rPr>
-          <w:rFonts w:ascii="LMMono9-Regular-Identity-H" w:eastAsia="LMMono9-Regular-Identity-H" w:cs="LMMono9-Regular-Identity-H" w:hint="eastAsia"/>
-          <w:kern w:val="0"/>
-          <w:sz w:val="18"/>
-          <w:szCs w:val="18"/>
-        </w:rPr>
-        <w:t>”</w:t>
-      </w:r>
-      <w:r>
-        <w:rPr>
-          <w:rFonts w:ascii="LMMono9-Regular-Identity-H" w:eastAsia="LMMono9-Regular-Identity-H" w:cs="LMMono9-Regular-Identity-H"/>
-          <w:kern w:val="0"/>
-          <w:sz w:val="18"/>
-          <w:szCs w:val="18"/>
-        </w:rPr>
-        <w:t>eat</w:t>
-      </w:r>
-      <w:r>
-        <w:rPr>
-          <w:rFonts w:ascii="LMMono9-Regular-Identity-H" w:eastAsia="LMMono9-Regular-Identity-H" w:cs="LMMono9-Regular-Identity-H" w:hint="eastAsia"/>
-          <w:kern w:val="0"/>
-          <w:sz w:val="18"/>
-          <w:szCs w:val="18"/>
-        </w:rPr>
-        <w:t>”</w:t>
-      </w:r>
-      <w:r>
-        <w:rPr>
-          <w:rFonts w:ascii="LMMono9-Regular-Identity-H" w:eastAsia="LMMono9-Regular-Identity-H" w:cs="LMMono9-Regular-Identity-H"/>
-          <w:kern w:val="0"/>
-          <w:sz w:val="18"/>
-          <w:szCs w:val="18"/>
-        </w:rPr>
-        <w:t xml:space="preserve"> </w:t>
-      </w:r>
-      <w:r>
-        <w:rPr>
-          <w:rFonts w:ascii="TimesNewRomanPSMT" w:eastAsia="TimesNewRomanPSMT" w:cs="TimesNewRomanPSMT"/>
-          <w:kern w:val="0"/>
-          <w:sz w:val="18"/>
-          <w:szCs w:val="18"/>
-        </w:rPr>
-        <w:t xml:space="preserve">and </w:t>
-      </w:r>
-      <w:r>
-        <w:rPr>
-          <w:rFonts w:ascii="LMMono9-Regular-Identity-H" w:eastAsia="LMMono9-Regular-Identity-H" w:cs="LMMono9-Regular-Identity-H" w:hint="eastAsia"/>
-          <w:kern w:val="0"/>
-          <w:sz w:val="18"/>
-          <w:szCs w:val="18"/>
-        </w:rPr>
-        <w:t>”</w:t>
-      </w:r>
-      <w:r>
-        <w:rPr>
-          <w:rFonts w:ascii="LMMono9-Regular-Identity-H" w:eastAsia="LMMono9-Regular-Identity-H" w:cs="LMMono9-Regular-Identity-H"/>
-          <w:kern w:val="0"/>
-          <w:sz w:val="18"/>
-          <w:szCs w:val="18"/>
-        </w:rPr>
-        <w:t>at</w:t>
-      </w:r>
-      <w:r>
-        <w:rPr>
-          <w:rFonts w:ascii="LMMono9-Regular-Identity-H" w:eastAsia="LMMono9-Regular-Identity-H" w:cs="LMMono9-Regular-Identity-H" w:hint="eastAsia"/>
-          <w:kern w:val="0"/>
-          <w:sz w:val="18"/>
-          <w:szCs w:val="18"/>
-        </w:rPr>
-        <w:t>”</w:t>
-      </w:r>
-      <w:r>
-        <w:rPr>
-          <w:rFonts w:ascii="TimesNewRomanPSMT" w:eastAsia="TimesNewRomanPSMT" w:cs="TimesNewRomanPSMT"/>
-          <w:kern w:val="0"/>
-          <w:sz w:val="18"/>
-          <w:szCs w:val="18"/>
-        </w:rPr>
-        <w:t>, it produces a scrambled string</w:t>
-      </w:r>
-    </w:p>
-    <w:p>
-      <w:pPr>
-        <w:autoSpaceDE w:val="0"/>
-        <w:autoSpaceDN w:val="0"/>
-        <w:adjustRightInd w:val="0"/>
-        <w:jc w:val="left"/>
-        <w:rPr>
-          <w:rFonts w:ascii="TimesNewRomanPSMT" w:eastAsia="TimesNewRomanPSMT" w:cs="TimesNewRomanPSMT"/>
-          <w:kern w:val="0"/>
-          <w:sz w:val="18"/>
-          <w:szCs w:val="18"/>
-        </w:rPr>
-      </w:pPr>
-      <w:r>
-        <w:rPr>
-          <w:rFonts w:ascii="LMMono9-Regular-Identity-H" w:eastAsia="LMMono9-Regular-Identity-H" w:cs="LMMono9-Regular-Identity-H" w:hint="eastAsia"/>
-          <w:kern w:val="0"/>
-          <w:sz w:val="18"/>
-          <w:szCs w:val="18"/>
-        </w:rPr>
-        <w:t>”</w:t>
-      </w:r>
-      <w:r>
-        <w:rPr>
-          <w:rFonts w:ascii="LMMono9-Regular-Identity-H" w:eastAsia="LMMono9-Regular-Identity-H" w:cs="LMMono9-Regular-Identity-H"/>
-          <w:kern w:val="0"/>
-          <w:sz w:val="18"/>
-          <w:szCs w:val="18"/>
-        </w:rPr>
-        <w:t>rgtae</w:t>
-      </w:r>
-      <w:r>
-        <w:rPr>
-          <w:rFonts w:ascii="LMMono9-Regular-Identity-H" w:eastAsia="LMMono9-Regular-Identity-H" w:cs="LMMono9-Regular-Identity-H" w:hint="eastAsia"/>
-          <w:kern w:val="0"/>
-          <w:sz w:val="18"/>
-          <w:szCs w:val="18"/>
-        </w:rPr>
-        <w:t>”</w:t>
-      </w:r>
-      <w:r>
-        <w:rPr>
-          <w:rFonts w:ascii="TimesNewRomanPSMT" w:eastAsia="TimesNewRomanPSMT" w:cs="TimesNewRomanPSMT"/>
-          <w:kern w:val="0"/>
-          <w:sz w:val="18"/>
-          <w:szCs w:val="18"/>
-        </w:rPr>
-        <w:t>.</w:t>
-      </w:r>
-    </w:p>
-    <w:p>
-      <w:pPr>
-        <w:autoSpaceDE w:val="0"/>
-        <w:autoSpaceDN w:val="0"/>
-        <w:adjustRightInd w:val="0"/>
-        <w:jc w:val="left"/>
-        <w:rPr>
-          <w:rFonts w:ascii="LMMono9-Regular-Identity-H" w:eastAsia="LMMono9-Regular-Identity-H" w:cs="LMMono9-Regular-Identity-H"/>
-          <w:kern w:val="0"/>
-          <w:sz w:val="18"/>
-          <w:szCs w:val="18"/>
-        </w:rPr>
-      </w:pPr>
-      <w:r>
-        <w:rPr>
-          <w:rFonts w:ascii="LMMono9-Regular-Identity-H" w:eastAsia="LMMono9-Regular-Identity-H" w:cs="LMMono9-Regular-Identity-H"/>
-          <w:kern w:val="0"/>
-          <w:sz w:val="18"/>
-          <w:szCs w:val="18"/>
-        </w:rPr>
-        <w:t>rgtae</w:t>
-      </w:r>
-    </w:p>
-    <w:p>
-      <w:pPr>
-        <w:autoSpaceDE w:val="0"/>
-        <w:autoSpaceDN w:val="0"/>
-        <w:adjustRightInd w:val="0"/>
-        <w:jc w:val="left"/>
-        <w:rPr>
-          <w:rFonts w:ascii="LMMono9-Regular-Identity-H" w:eastAsia="LMMono9-Regular-Identity-H" w:cs="LMMono9-Regular-Identity-H"/>
-          <w:kern w:val="0"/>
-          <w:sz w:val="18"/>
-          <w:szCs w:val="18"/>
-        </w:rPr>
-      </w:pPr>
-      <w:r>
-        <w:rPr>
-          <w:rFonts w:ascii="LMMono9-Regular-Identity-H" w:eastAsia="LMMono9-Regular-Identity-H" w:cs="LMMono9-Regular-Identity-H"/>
-          <w:kern w:val="0"/>
-          <w:sz w:val="18"/>
-          <w:szCs w:val="18"/>
-        </w:rPr>
         <w:t>/ \</w:t>
       </w:r>
     </w:p>
@@ -4397,9 +4846,186 @@
         <w:t>.</w:t>
       </w:r>
     </w:p>
+    <w:p/>
+    <w:p>
+      <w:r>
+        <w:t>//Let me just use recursion for the time being</w:t>
+      </w:r>
+    </w:p>
+    <w:p>
+      <w:r>
+        <w:t>bool isScramble(string&amp; s1, string&amp; s2</w:t>
+      </w:r>
+      <w:r>
+        <w:t>, int start1, int end1, start2</w:t>
+      </w:r>
+      <w:r>
+        <w:t>)</w:t>
+      </w:r>
+    </w:p>
+    <w:p>
+      <w:r>
+        <w:t>{</w:t>
+      </w:r>
+    </w:p>
+    <w:p>
+      <w:r>
+        <w:tab/>
+        <w:t>size_t len</w:t>
+      </w:r>
+      <w:r>
+        <w:t xml:space="preserve"> = end1 – start1</w:t>
+      </w:r>
+      <w:r>
+        <w:t xml:space="preserve"> - 1</w:t>
+      </w:r>
+      <w:r>
+        <w:t>;</w:t>
+      </w:r>
+      <w:r>
+        <w:t xml:space="preserve"> // end is 1 beyond the last</w:t>
+      </w:r>
+    </w:p>
+    <w:p>
+      <w:r>
+        <w:tab/>
+        <w:t>if (len==0) return true;</w:t>
+      </w:r>
+    </w:p>
+    <w:p>
+      <w:r>
+        <w:tab/>
+        <w:t xml:space="preserve">if (len==1) { </w:t>
+      </w:r>
+      <w:r>
+        <w:t xml:space="preserve"> </w:t>
+      </w:r>
+      <w:r>
+        <w:t>if (</w:t>
+      </w:r>
+      <w:r>
+        <w:t>s1[</w:t>
+      </w:r>
+      <w:r>
+        <w:t>start1</w:t>
+      </w:r>
+      <w:r>
+        <w:t>]==s2[</w:t>
+      </w:r>
+      <w:r>
+        <w:t>start2</w:t>
+      </w:r>
+      <w:r>
+        <w:t>]</w:t>
+      </w:r>
+      <w:r>
+        <w:t>) return true; else return false }</w:t>
+      </w:r>
+    </w:p>
+    <w:p>
+      <w:pPr>
+        <w:rPr>
+          <w:rFonts w:hint="eastAsia"/>
+        </w:rPr>
+      </w:pPr>
+      <w:r>
+        <w:tab/>
+        <w:t>int end2 = start2 + (end1 – start1);</w:t>
+      </w:r>
+    </w:p>
+    <w:p>
+      <w:r>
+        <w:tab/>
+        <w:t>for (int i=1; i&lt;len; i++) {</w:t>
+      </w:r>
+    </w:p>
+    <w:p>
+      <w:r>
+        <w:tab/>
+      </w:r>
+      <w:r>
+        <w:tab/>
+      </w:r>
+    </w:p>
+    <w:p>
+      <w:pPr>
+        <w:ind w:left="400"/>
+      </w:pPr>
+      <w:r>
+        <w:t xml:space="preserve">if ( </w:t>
+      </w:r>
+      <w:r>
+        <w:t>(</w:t>
+      </w:r>
+      <w:r>
+        <w:t>isScrameble(</w:t>
+      </w:r>
+      <w:r>
+        <w:t xml:space="preserve">s1, s2, </w:t>
+      </w:r>
+      <w:r>
+        <w:t>start1</w:t>
+      </w:r>
+      <w:r>
+        <w:t>,</w:t>
+      </w:r>
+      <w:r>
+        <w:t xml:space="preserve"> start1+i+1, start2</w:t>
+      </w:r>
+      <w:r>
+        <w:t>) &amp;&amp; isScramble(</w:t>
+      </w:r>
+      <w:r>
+        <w:t>s1, s2, start1+i+1, end1, start2+i+1))</w:t>
+      </w:r>
+      <w:r>
+        <w:t xml:space="preserve"> || </w:t>
+      </w:r>
+      <w:r>
+        <w:t>(</w:t>
+      </w:r>
+      <w:r>
+        <w:t>isScrameble(</w:t>
+      </w:r>
+      <w:r>
+        <w:t xml:space="preserve">s1, s2, start1, start1+i+1, </w:t>
+      </w:r>
+      <w:r>
+        <w:t>end2-i</w:t>
+      </w:r>
+      <w:r>
+        <w:t>) &amp;&amp; isScramble(</w:t>
+      </w:r>
+      <w:r>
+        <w:t>s1, s2, start1+i, end1, start2</w:t>
+      </w:r>
+      <w:r>
+        <w:t>))</w:t>
+      </w:r>
+      <w:r>
+        <w:t xml:space="preserve"> )</w:t>
+      </w:r>
+      <w:r>
+        <w:t xml:space="preserve"> return true;</w:t>
+      </w:r>
+    </w:p>
+    <w:p>
+      <w:r>
+        <w:tab/>
+        <w:t>}</w:t>
+      </w:r>
+    </w:p>
+    <w:p>
+      <w:r>
+        <w:t>}</w:t>
+      </w:r>
+    </w:p>
     <w:p>
       <w:pPr>
         <w:ind w:firstLine="200"/>
+        <w:rPr>
+          <w:rFonts w:hint="eastAsia"/>
+        </w:rPr>
       </w:pPr>
     </w:p>
     <w:p>
@@ -4704,6 +5330,153 @@
         </w:rPr>
         <w:t xml:space="preserve"> Replace a character</w:t>
       </w:r>
+    </w:p>
+    <w:p>
+      <w:pPr>
+        <w:ind w:firstLine="200"/>
+        <w:rPr>
+          <w:rFonts w:ascii="TimesNewRomanPSMT" w:eastAsia="TimesNewRomanPSMT" w:cs="TimesNewRomanPSMT"/>
+          <w:kern w:val="0"/>
+          <w:sz w:val="18"/>
+          <w:szCs w:val="18"/>
+        </w:rPr>
+      </w:pPr>
+    </w:p>
+    <w:p>
+      <w:r>
+        <w:t>//</w:t>
+      </w:r>
+      <w:r>
+        <w:t xml:space="preserve"> Dynamic programming, very interesting analysis</w:t>
+      </w:r>
+    </w:p>
+    <w:p>
+      <w:r>
+        <w:t>int minDistance(const string&amp; w1, const string&amp; w2) {</w:t>
+      </w:r>
+    </w:p>
+    <w:p>
+      <w:r>
+        <w:tab/>
+        <w:t>const size_t n = w1.size();</w:t>
+      </w:r>
+    </w:p>
+    <w:p>
+      <w:r>
+        <w:tab/>
+        <w:t>const size_t m = w2.size();</w:t>
+      </w:r>
+    </w:p>
+    <w:p>
+      <w:r>
+        <w:t>int f[n+1][m+1];</w:t>
+      </w:r>
+    </w:p>
+    <w:p>
+      <w:r>
+        <w:t>for (size_t j = 0; j&lt;m+1; j++) f[0][j]=j;</w:t>
+      </w:r>
+    </w:p>
+    <w:p>
+      <w:r>
+        <w:t>for (size_t i = 0; i&lt;n+1, i++) f[i][0]=i;</w:t>
+      </w:r>
+    </w:p>
+    <w:p>
+      <w:r>
+        <w:lastRenderedPageBreak/>
+        <w:t>for (size_t i=1; i&lt;=n; i++) {</w:t>
+      </w:r>
+    </w:p>
+    <w:p>
+      <w:r>
+        <w:tab/>
+        <w:t>for (size_t j=1; j&lt;=m; j++) {</w:t>
+      </w:r>
+    </w:p>
+    <w:p>
+      <w:r>
+        <w:tab/>
+      </w:r>
+      <w:r>
+        <w:tab/>
+        <w:t>if (w1[i-1] = w2[j-1]) f[i][j] = f[i-1][j-1];</w:t>
+      </w:r>
+    </w:p>
+    <w:p>
+      <w:r>
+        <w:tab/>
+      </w:r>
+      <w:r>
+        <w:tab/>
+        <w:t>else {</w:t>
+      </w:r>
+    </w:p>
+    <w:p>
+      <w:r>
+        <w:tab/>
+      </w:r>
+      <w:r>
+        <w:tab/>
+      </w:r>
+      <w:r>
+        <w:tab/>
+        <w:t>int mn = min(f[i-1][j], f[i][j-1]);</w:t>
+      </w:r>
+    </w:p>
+    <w:p>
+      <w:r>
+        <w:tab/>
+      </w:r>
+      <w:r>
+        <w:tab/>
+      </w:r>
+      <w:r>
+        <w:tab/>
+        <w:t>f[i][j] = 1 + min(f[i-1][j-1], mn)</w:t>
+      </w:r>
+    </w:p>
+    <w:p>
+      <w:pPr>
+        <w:ind w:left="200" w:firstLine="200"/>
+      </w:pPr>
+      <w:r>
+        <w:t>}</w:t>
+      </w:r>
+    </w:p>
+    <w:p>
+      <w:r>
+        <w:tab/>
+        <w:t>}</w:t>
+      </w:r>
+    </w:p>
+    <w:p>
+      <w:r>
+        <w:tab/>
+        <w:t>return f[n][m</w:t>
+      </w:r>
+      <w:bookmarkStart w:id="0" w:name="_GoBack"/>
+      <w:bookmarkEnd w:id="0"/>
+      <w:r>
+        <w:t>];</w:t>
+      </w:r>
+    </w:p>
+    <w:p>
+      <w:r>
+        <w:t>}</w:t>
+      </w:r>
+    </w:p>
+    <w:p/>
+    <w:p>
+      <w:pPr>
+        <w:ind w:firstLine="200"/>
+        <w:rPr>
+          <w:rFonts w:ascii="TimesNewRomanPSMT" w:eastAsia="TimesNewRomanPSMT" w:cs="TimesNewRomanPSMT"/>
+          <w:kern w:val="0"/>
+          <w:sz w:val="18"/>
+          <w:szCs w:val="18"/>
+        </w:rPr>
+      </w:pPr>
     </w:p>
     <w:p>
       <w:pPr>
@@ -5604,7 +6377,7 @@
 </file>
 
 <file path=customXml/itemProps1.xml><?xml version="1.0" encoding="utf-8"?>
-<ds:datastoreItem xmlns:ds="http://schemas.openxmlformats.org/officeDocument/2006/customXml" ds:itemID="{8D6E87F9-F13F-44A4-BE04-6AF0FBD8130B}">
+<ds:datastoreItem xmlns:ds="http://schemas.openxmlformats.org/officeDocument/2006/customXml" ds:itemID="{83F3C583-1EAC-44B5-A867-0F7B4D99DBD4}">
   <ds:schemaRefs>
     <ds:schemaRef ds:uri="http://schemas.openxmlformats.org/officeDocument/2006/bibliography"/>
   </ds:schemaRefs>

</xml_diff>